<commit_message>
finishing with the 5-th lab for azure
</commit_message>
<xml_diff>
--- a/012.Implement Traffic Management/Implement Traffic Management.docx
+++ b/012.Implement Traffic Management/Implement Traffic Management.docx
@@ -112,7 +112,7 @@
                     <pic:cNvPicPr/>
                   </pic:nvPicPr>
                   <pic:blipFill>
-                    <a:blip r:embed="rId6">
+                    <a:blip r:embed="rId8">
                       <a:extLst>
                         <a:ext uri="{28A0092B-C50C-407E-A947-70E740481C1C}">
                           <a14:useLocalDpi xmlns:a14="http://schemas.microsoft.com/office/drawing/2010/main" val="0"/>
@@ -244,7 +244,7 @@
                     <pic:cNvPicPr/>
                   </pic:nvPicPr>
                   <pic:blipFill>
-                    <a:blip r:embed="rId7">
+                    <a:blip r:embed="rId9">
                       <a:extLst>
                         <a:ext uri="{28A0092B-C50C-407E-A947-70E740481C1C}">
                           <a14:useLocalDpi xmlns:a14="http://schemas.microsoft.com/office/drawing/2010/main" val="0"/>
@@ -386,7 +386,7 @@
                     <pic:cNvPicPr/>
                   </pic:nvPicPr>
                   <pic:blipFill>
-                    <a:blip r:embed="rId8">
+                    <a:blip r:embed="rId10">
                       <a:extLst>
                         <a:ext uri="{28A0092B-C50C-407E-A947-70E740481C1C}">
                           <a14:useLocalDpi xmlns:a14="http://schemas.microsoft.com/office/drawing/2010/main" val="0"/>
@@ -567,7 +567,7 @@
                     <pic:cNvPicPr/>
                   </pic:nvPicPr>
                   <pic:blipFill>
-                    <a:blip r:embed="rId9" cstate="print">
+                    <a:blip r:embed="rId11" cstate="print">
                       <a:extLst>
                         <a:ext uri="{28A0092B-C50C-407E-A947-70E740481C1C}">
                           <a14:useLocalDpi xmlns:a14="http://schemas.microsoft.com/office/drawing/2010/main" val="0"/>
@@ -677,7 +677,7 @@
                     <pic:cNvPicPr/>
                   </pic:nvPicPr>
                   <pic:blipFill>
-                    <a:blip r:embed="rId10">
+                    <a:blip r:embed="rId12">
                       <a:extLst>
                         <a:ext uri="{28A0092B-C50C-407E-A947-70E740481C1C}">
                           <a14:useLocalDpi xmlns:a14="http://schemas.microsoft.com/office/drawing/2010/main" val="0"/>
@@ -975,7 +975,7 @@
                     <pic:cNvPicPr/>
                   </pic:nvPicPr>
                   <pic:blipFill>
-                    <a:blip r:embed="rId11">
+                    <a:blip r:embed="rId13">
                       <a:extLst>
                         <a:ext uri="{28A0092B-C50C-407E-A947-70E740481C1C}">
                           <a14:useLocalDpi xmlns:a14="http://schemas.microsoft.com/office/drawing/2010/main" val="0"/>
@@ -1095,7 +1095,7 @@
                     <pic:cNvPicPr/>
                   </pic:nvPicPr>
                   <pic:blipFill>
-                    <a:blip r:embed="rId12">
+                    <a:blip r:embed="rId14">
                       <a:extLst>
                         <a:ext uri="{28A0092B-C50C-407E-A947-70E740481C1C}">
                           <a14:useLocalDpi xmlns:a14="http://schemas.microsoft.com/office/drawing/2010/main" val="0"/>
@@ -1215,7 +1215,7 @@
                     <pic:cNvPicPr/>
                   </pic:nvPicPr>
                   <pic:blipFill>
-                    <a:blip r:embed="rId13">
+                    <a:blip r:embed="rId15">
                       <a:extLst>
                         <a:ext uri="{28A0092B-C50C-407E-A947-70E740481C1C}">
                           <a14:useLocalDpi xmlns:a14="http://schemas.microsoft.com/office/drawing/2010/main" val="0"/>
@@ -1500,7 +1500,7 @@
                     <pic:cNvPicPr/>
                   </pic:nvPicPr>
                   <pic:blipFill>
-                    <a:blip r:embed="rId14">
+                    <a:blip r:embed="rId16">
                       <a:extLst>
                         <a:ext uri="{28A0092B-C50C-407E-A947-70E740481C1C}">
                           <a14:useLocalDpi xmlns:a14="http://schemas.microsoft.com/office/drawing/2010/main" val="0"/>
@@ -1576,7 +1576,7 @@
                     <pic:cNvPicPr/>
                   </pic:nvPicPr>
                   <pic:blipFill>
-                    <a:blip r:embed="rId15">
+                    <a:blip r:embed="rId17">
                       <a:extLst>
                         <a:ext uri="{28A0092B-C50C-407E-A947-70E740481C1C}">
                           <a14:useLocalDpi xmlns:a14="http://schemas.microsoft.com/office/drawing/2010/main" val="0"/>
@@ -1687,7 +1687,7 @@
                     <pic:cNvPicPr/>
                   </pic:nvPicPr>
                   <pic:blipFill>
-                    <a:blip r:embed="rId16">
+                    <a:blip r:embed="rId18">
                       <a:extLst>
                         <a:ext uri="{28A0092B-C50C-407E-A947-70E740481C1C}">
                           <a14:useLocalDpi xmlns:a14="http://schemas.microsoft.com/office/drawing/2010/main" val="0"/>
@@ -1753,7 +1753,7 @@
                     <pic:cNvPicPr/>
                   </pic:nvPicPr>
                   <pic:blipFill>
-                    <a:blip r:embed="rId17">
+                    <a:blip r:embed="rId19">
                       <a:extLst>
                         <a:ext uri="{28A0092B-C50C-407E-A947-70E740481C1C}">
                           <a14:useLocalDpi xmlns:a14="http://schemas.microsoft.com/office/drawing/2010/main" val="0"/>
@@ -1852,35 +1852,6 @@
       <w:pPr>
         <w:shd w:val="clear" w:color="auto" w:fill="FFFFFF"/>
         <w:spacing w:before="100" w:beforeAutospacing="1" w:after="100" w:afterAutospacing="1" w:line="240" w:lineRule="auto"/>
-        <w:ind w:left="720"/>
-        <w:rPr>
-          <w:rFonts w:ascii="Segoe UI" w:eastAsia="Times New Roman" w:hAnsi="Segoe UI" w:cs="Segoe UI"/>
-          <w:color w:val="222222"/>
-          <w:sz w:val="24"/>
-          <w:szCs w:val="24"/>
-          <w:lang w:val="en-US" w:eastAsia="bg-BG"/>
-        </w:rPr>
-      </w:pPr>
-    </w:p>
-    <w:p>
-      <w:pPr>
-        <w:shd w:val="clear" w:color="auto" w:fill="FFFFFF"/>
-        <w:spacing w:before="100" w:beforeAutospacing="1" w:after="100" w:afterAutospacing="1" w:line="240" w:lineRule="auto"/>
-        <w:ind w:left="720"/>
-        <w:rPr>
-          <w:rFonts w:ascii="Segoe UI" w:eastAsia="Times New Roman" w:hAnsi="Segoe UI" w:cs="Segoe UI"/>
-          <w:color w:val="222222"/>
-          <w:sz w:val="24"/>
-          <w:szCs w:val="24"/>
-          <w:lang w:val="en-US" w:eastAsia="bg-BG"/>
-        </w:rPr>
-      </w:pPr>
-    </w:p>
-    <w:p>
-      <w:pPr>
-        <w:shd w:val="clear" w:color="auto" w:fill="FFFFFF"/>
-        <w:spacing w:before="100" w:beforeAutospacing="1" w:after="100" w:afterAutospacing="1" w:line="240" w:lineRule="auto"/>
-        <w:ind w:left="720"/>
         <w:rPr>
           <w:rFonts w:ascii="Segoe UI" w:eastAsia="Times New Roman" w:hAnsi="Segoe UI" w:cs="Segoe UI"/>
           <w:color w:val="222222"/>
@@ -2004,7 +1975,7 @@
                     <pic:cNvPicPr/>
                   </pic:nvPicPr>
                   <pic:blipFill>
-                    <a:blip r:embed="rId18">
+                    <a:blip r:embed="rId20">
                       <a:extLst>
                         <a:ext uri="{28A0092B-C50C-407E-A947-70E740481C1C}">
                           <a14:useLocalDpi xmlns:a14="http://schemas.microsoft.com/office/drawing/2010/main" val="0"/>
@@ -2033,6 +2004,48 @@
     </w:p>
     <w:p>
       <w:pPr>
+        <w:tabs>
+          <w:tab w:val="left" w:pos="1891"/>
+        </w:tabs>
+        <w:rPr>
+          <w:rFonts w:ascii="Segoe UI" w:eastAsia="Times New Roman" w:hAnsi="Segoe UI" w:cs="Segoe UI"/>
+          <w:sz w:val="24"/>
+          <w:szCs w:val="24"/>
+          <w:lang w:eastAsia="bg-BG"/>
+        </w:rPr>
+      </w:pPr>
+      <w:r>
+        <w:rPr>
+          <w:rFonts w:ascii="Segoe UI" w:eastAsia="Times New Roman" w:hAnsi="Segoe UI" w:cs="Segoe UI"/>
+          <w:sz w:val="24"/>
+          <w:szCs w:val="24"/>
+          <w:lang w:eastAsia="bg-BG"/>
+        </w:rPr>
+        <w:t xml:space="preserve">   </w:t>
+      </w:r>
+      <w:r>
+        <w:rPr>
+          <w:rFonts w:ascii="Segoe UI" w:eastAsia="Times New Roman" w:hAnsi="Segoe UI" w:cs="Segoe UI"/>
+          <w:sz w:val="24"/>
+          <w:szCs w:val="24"/>
+          <w:lang w:val="en-US" w:eastAsia="bg-BG"/>
+        </w:rPr>
+        <w:t xml:space="preserve"> B</w:t>
+      </w:r>
+      <w:bookmarkStart w:id="0" w:name="_GoBack"/>
+      <w:bookmarkEnd w:id="0"/>
+      <w:r>
+        <w:rPr>
+          <w:rFonts w:ascii="Segoe UI" w:eastAsia="Times New Roman" w:hAnsi="Segoe UI" w:cs="Segoe UI"/>
+          <w:sz w:val="24"/>
+          <w:szCs w:val="24"/>
+          <w:lang w:eastAsia="bg-BG"/>
+        </w:rPr>
+        <w:t>oth load balancers and application gateways can balance traffic across multiple servers or virtual machines, application gateways can also provide additional functionality at the application layer, such as security and advanced routing. Choosing between the two depends on your specific requirements and use case.</w:t>
+      </w:r>
+    </w:p>
+    <w:p>
+      <w:pPr>
         <w:shd w:val="clear" w:color="auto" w:fill="FFFFFF"/>
         <w:spacing w:before="100" w:beforeAutospacing="1" w:after="100" w:afterAutospacing="1" w:line="240" w:lineRule="auto"/>
         <w:ind w:left="720"/>
@@ -2056,8 +2069,8 @@
         <w:lastRenderedPageBreak/>
         <w:drawing>
           <wp:inline distT="0" distB="0" distL="0" distR="0">
-            <wp:extent cx="5760720" cy="4148455"/>
-            <wp:effectExtent l="0" t="0" r="0" b="4445"/>
+            <wp:extent cx="5760720" cy="3936914"/>
+            <wp:effectExtent l="0" t="0" r="0" b="6985"/>
             <wp:docPr id="27" name="Picture 27"/>
             <wp:cNvGraphicFramePr>
               <a:graphicFrameLocks xmlns:a="http://schemas.openxmlformats.org/drawingml/2006/main" noChangeAspect="1"/>
@@ -2070,7 +2083,7 @@
                     <pic:cNvPicPr/>
                   </pic:nvPicPr>
                   <pic:blipFill>
-                    <a:blip r:embed="rId19" cstate="print">
+                    <a:blip r:embed="rId21" cstate="print">
                       <a:extLst>
                         <a:ext uri="{28A0092B-C50C-407E-A947-70E740481C1C}">
                           <a14:useLocalDpi xmlns:a14="http://schemas.microsoft.com/office/drawing/2010/main" val="0"/>
@@ -2084,7 +2097,7 @@
                   <pic:spPr>
                     <a:xfrm>
                       <a:off x="0" y="0"/>
-                      <a:ext cx="5760720" cy="4148455"/>
+                      <a:ext cx="5768705" cy="3942371"/>
                     </a:xfrm>
                     <a:prstGeom prst="rect">
                       <a:avLst/>
@@ -2135,7 +2148,7 @@
                     <pic:cNvPicPr/>
                   </pic:nvPicPr>
                   <pic:blipFill>
-                    <a:blip r:embed="rId20">
+                    <a:blip r:embed="rId22">
                       <a:extLst>
                         <a:ext uri="{28A0092B-C50C-407E-A947-70E740481C1C}">
                           <a14:useLocalDpi xmlns:a14="http://schemas.microsoft.com/office/drawing/2010/main" val="0"/>
@@ -2201,7 +2214,7 @@
                     <pic:cNvPicPr/>
                   </pic:nvPicPr>
                   <pic:blipFill>
-                    <a:blip r:embed="rId21">
+                    <a:blip r:embed="rId23">
                       <a:extLst>
                         <a:ext uri="{28A0092B-C50C-407E-A947-70E740481C1C}">
                           <a14:useLocalDpi xmlns:a14="http://schemas.microsoft.com/office/drawing/2010/main" val="0"/>
@@ -2256,15 +2269,7 @@
           <w:color w:val="222222"/>
           <w:shd w:val="clear" w:color="auto" w:fill="FFFFFF"/>
         </w:rPr>
-        <w:t xml:space="preserve"> v</w:t>
-      </w:r>
-      <w:r>
-        <w:rPr>
-          <w:rFonts w:ascii="Segoe UI" w:hAnsi="Segoe UI" w:cs="Segoe UI"/>
-          <w:color w:val="222222"/>
-          <w:shd w:val="clear" w:color="auto" w:fill="FFFFFF"/>
-        </w:rPr>
-        <w:t>erify that the browser window displays the message </w:t>
+        <w:t xml:space="preserve"> verify that the browser window displays the message </w:t>
       </w:r>
       <w:r>
         <w:rPr>
@@ -2396,7 +2401,7 @@
                     <pic:cNvPicPr/>
                   </pic:nvPicPr>
                   <pic:blipFill>
-                    <a:blip r:embed="rId22">
+                    <a:blip r:embed="rId24">
                       <a:extLst>
                         <a:ext uri="{28A0092B-C50C-407E-A947-70E740481C1C}">
                           <a14:useLocalDpi xmlns:a14="http://schemas.microsoft.com/office/drawing/2010/main" val="0"/>
@@ -2434,8 +2439,6 @@
           <w:color w:val="222222"/>
         </w:rPr>
       </w:pPr>
-      <w:bookmarkStart w:id="0" w:name="_GoBack"/>
-      <w:bookmarkEnd w:id="0"/>
       <w:r>
         <w:rPr>
           <w:rFonts w:ascii="Segoe UI" w:hAnsi="Segoe UI" w:cs="Segoe UI"/>
@@ -2449,14 +2452,7 @@
           <w:rFonts w:ascii="Segoe UI" w:hAnsi="Segoe UI" w:cs="Segoe UI"/>
           <w:color w:val="222222"/>
         </w:rPr>
-        <w:t>v</w:t>
-      </w:r>
-      <w:r>
-        <w:rPr>
-          <w:rFonts w:ascii="Segoe UI" w:hAnsi="Segoe UI" w:cs="Segoe UI"/>
-          <w:color w:val="222222"/>
-        </w:rPr>
-        <w:t>erify that the browser window displays the message </w:t>
+        <w:t>verify that the browser window displays the message </w:t>
       </w:r>
       <w:r>
         <w:rPr>
@@ -2531,7 +2527,7 @@
                     <pic:cNvPicPr/>
                   </pic:nvPicPr>
                   <pic:blipFill>
-                    <a:blip r:embed="rId23" cstate="print">
+                    <a:blip r:embed="rId25" cstate="print">
                       <a:extLst>
                         <a:ext uri="{28A0092B-C50C-407E-A947-70E740481C1C}">
                           <a14:useLocalDpi xmlns:a14="http://schemas.microsoft.com/office/drawing/2010/main" val="0"/>
@@ -2585,7 +2581,7 @@
                     <pic:cNvPicPr/>
                   </pic:nvPicPr>
                   <pic:blipFill>
-                    <a:blip r:embed="rId24">
+                    <a:blip r:embed="rId26">
                       <a:extLst>
                         <a:ext uri="{28A0092B-C50C-407E-A947-70E740481C1C}">
                           <a14:useLocalDpi xmlns:a14="http://schemas.microsoft.com/office/drawing/2010/main" val="0"/>
@@ -2621,6 +2617,56 @@
     </w:sectPr>
   </w:body>
 </w:document>
+</file>
+
+<file path=word/endnotes.xml><?xml version="1.0" encoding="utf-8"?>
+<w:endnotes xmlns:wpc="http://schemas.microsoft.com/office/word/2010/wordprocessingCanvas" xmlns:cx="http://schemas.microsoft.com/office/drawing/2014/chartex" xmlns:cx1="http://schemas.microsoft.com/office/drawing/2015/9/8/chartex" xmlns:mc="http://schemas.openxmlformats.org/markup-compatibility/2006" xmlns:o="urn:schemas-microsoft-com:office:office" xmlns:r="http://schemas.openxmlformats.org/officeDocument/2006/relationships" xmlns:m="http://schemas.openxmlformats.org/officeDocument/2006/math" xmlns:v="urn:schemas-microsoft-com:vml" xmlns:wp14="http://schemas.microsoft.com/office/word/2010/wordprocessingDrawing" xmlns:wp="http://schemas.openxmlformats.org/drawingml/2006/wordprocessingDrawing" xmlns:w10="urn:schemas-microsoft-com:office:word" xmlns:w="http://schemas.openxmlformats.org/wordprocessingml/2006/main" xmlns:w14="http://schemas.microsoft.com/office/word/2010/wordml" xmlns:w15="http://schemas.microsoft.com/office/word/2012/wordml" xmlns:w16se="http://schemas.microsoft.com/office/word/2015/wordml/symex" xmlns:wpg="http://schemas.microsoft.com/office/word/2010/wordprocessingGroup" xmlns:wpi="http://schemas.microsoft.com/office/word/2010/wordprocessingInk" xmlns:wne="http://schemas.microsoft.com/office/word/2006/wordml" xmlns:wps="http://schemas.microsoft.com/office/word/2010/wordprocessingShape" mc:Ignorable="w14 w15 w16se wp14">
+  <w:endnote w:type="separator" w:id="-1">
+    <w:p>
+      <w:pPr>
+        <w:spacing w:after="0" w:line="240" w:lineRule="auto"/>
+      </w:pPr>
+      <w:r>
+        <w:separator/>
+      </w:r>
+    </w:p>
+  </w:endnote>
+  <w:endnote w:type="continuationSeparator" w:id="0">
+    <w:p>
+      <w:pPr>
+        <w:spacing w:after="0" w:line="240" w:lineRule="auto"/>
+      </w:pPr>
+      <w:r>
+        <w:continuationSeparator/>
+      </w:r>
+    </w:p>
+  </w:endnote>
+</w:endnotes>
+</file>
+
+<file path=word/footnotes.xml><?xml version="1.0" encoding="utf-8"?>
+<w:footnotes xmlns:wpc="http://schemas.microsoft.com/office/word/2010/wordprocessingCanvas" xmlns:cx="http://schemas.microsoft.com/office/drawing/2014/chartex" xmlns:cx1="http://schemas.microsoft.com/office/drawing/2015/9/8/chartex" xmlns:mc="http://schemas.openxmlformats.org/markup-compatibility/2006" xmlns:o="urn:schemas-microsoft-com:office:office" xmlns:r="http://schemas.openxmlformats.org/officeDocument/2006/relationships" xmlns:m="http://schemas.openxmlformats.org/officeDocument/2006/math" xmlns:v="urn:schemas-microsoft-com:vml" xmlns:wp14="http://schemas.microsoft.com/office/word/2010/wordprocessingDrawing" xmlns:wp="http://schemas.openxmlformats.org/drawingml/2006/wordprocessingDrawing" xmlns:w10="urn:schemas-microsoft-com:office:word" xmlns:w="http://schemas.openxmlformats.org/wordprocessingml/2006/main" xmlns:w14="http://schemas.microsoft.com/office/word/2010/wordml" xmlns:w15="http://schemas.microsoft.com/office/word/2012/wordml" xmlns:w16se="http://schemas.microsoft.com/office/word/2015/wordml/symex" xmlns:wpg="http://schemas.microsoft.com/office/word/2010/wordprocessingGroup" xmlns:wpi="http://schemas.microsoft.com/office/word/2010/wordprocessingInk" xmlns:wne="http://schemas.microsoft.com/office/word/2006/wordml" xmlns:wps="http://schemas.microsoft.com/office/word/2010/wordprocessingShape" mc:Ignorable="w14 w15 w16se wp14">
+  <w:footnote w:type="separator" w:id="-1">
+    <w:p>
+      <w:pPr>
+        <w:spacing w:after="0" w:line="240" w:lineRule="auto"/>
+      </w:pPr>
+      <w:r>
+        <w:separator/>
+      </w:r>
+    </w:p>
+  </w:footnote>
+  <w:footnote w:type="continuationSeparator" w:id="0">
+    <w:p>
+      <w:pPr>
+        <w:spacing w:after="0" w:line="240" w:lineRule="auto"/>
+      </w:pPr>
+      <w:r>
+        <w:continuationSeparator/>
+      </w:r>
+    </w:p>
+  </w:footnote>
+</w:footnotes>
 </file>
 
 <file path=word/numbering.xml><?xml version="1.0" encoding="utf-8"?>
@@ -3387,6 +3433,50 @@
       <w:lang w:eastAsia="bg-BG"/>
     </w:rPr>
   </w:style>
+  <w:style w:type="paragraph" w:styleId="Header">
+    <w:name w:val="header"/>
+    <w:basedOn w:val="Normal"/>
+    <w:link w:val="HeaderChar"/>
+    <w:uiPriority w:val="99"/>
+    <w:unhideWhenUsed/>
+    <w:rsid w:val="00095DB0"/>
+    <w:pPr>
+      <w:tabs>
+        <w:tab w:val="center" w:pos="4536"/>
+        <w:tab w:val="right" w:pos="9072"/>
+      </w:tabs>
+      <w:spacing w:after="0" w:line="240" w:lineRule="auto"/>
+    </w:pPr>
+  </w:style>
+  <w:style w:type="character" w:customStyle="1" w:styleId="HeaderChar">
+    <w:name w:val="Header Char"/>
+    <w:basedOn w:val="DefaultParagraphFont"/>
+    <w:link w:val="Header"/>
+    <w:uiPriority w:val="99"/>
+    <w:rsid w:val="00095DB0"/>
+  </w:style>
+  <w:style w:type="paragraph" w:styleId="Footer">
+    <w:name w:val="footer"/>
+    <w:basedOn w:val="Normal"/>
+    <w:link w:val="FooterChar"/>
+    <w:uiPriority w:val="99"/>
+    <w:unhideWhenUsed/>
+    <w:rsid w:val="00095DB0"/>
+    <w:pPr>
+      <w:tabs>
+        <w:tab w:val="center" w:pos="4536"/>
+        <w:tab w:val="right" w:pos="9072"/>
+      </w:tabs>
+      <w:spacing w:after="0" w:line="240" w:lineRule="auto"/>
+    </w:pPr>
+  </w:style>
+  <w:style w:type="character" w:customStyle="1" w:styleId="FooterChar">
+    <w:name w:val="Footer Char"/>
+    <w:basedOn w:val="DefaultParagraphFont"/>
+    <w:link w:val="Footer"/>
+    <w:uiPriority w:val="99"/>
+    <w:rsid w:val="00095DB0"/>
+  </w:style>
 </w:styles>
 </file>
 
@@ -3690,7 +3780,7 @@
 </file>
 
 <file path=customXml/itemProps1.xml><?xml version="1.0" encoding="utf-8"?>
-<ds:datastoreItem xmlns:ds="http://schemas.openxmlformats.org/officeDocument/2006/customXml" ds:itemID="{5B794959-1220-4CEF-85EF-B783506D98AA}">
+<ds:datastoreItem xmlns:ds="http://schemas.openxmlformats.org/officeDocument/2006/customXml" ds:itemID="{546B313B-8CE4-4A50-AF90-599E500F54A9}">
   <ds:schemaRefs>
     <ds:schemaRef ds:uri="http://schemas.openxmlformats.org/officeDocument/2006/bibliography"/>
   </ds:schemaRefs>

</xml_diff>